<commit_message>
Updated reporting engine examples and documents
</commit_message>
<xml_diff>
--- a/Examples/Data/Reporting engine template - Chart with filtering.docx
+++ b/Examples/Data/Reporting engine template - Chart with filtering.docx
@@ -1,21 +1,27 @@
 
 <file path=word/document.xml><?xml version="1.0" encoding="utf-8"?>
-<w:document xmlns:wpc="http://schemas.microsoft.com/office/word/2010/wordprocessingCanvas" xmlns:cx="http://schemas.microsoft.com/office/drawing/2014/chartex" xmlns:cx1="http://schemas.microsoft.com/office/drawing/2015/9/8/chartex" xmlns:cx2="http://schemas.microsoft.com/office/drawing/2015/10/21/chartex" xmlns:cx3="http://schemas.microsoft.com/office/drawing/2016/5/9/chartex" xmlns:cx4="http://schemas.microsoft.com/office/drawing/2016/5/10/chartex" xmlns:cx5="http://schemas.microsoft.com/office/drawing/2016/5/11/chartex" xmlns:cx6="http://schemas.microsoft.com/office/drawing/2016/5/12/chartex" xmlns:cx7="http://schemas.microsoft.com/office/drawing/2016/5/13/chartex" xmlns:cx8="http://schemas.microsoft.com/office/drawing/2016/5/14/chartex" xmlns:mc="http://schemas.openxmlformats.org/markup-compatibility/2006" xmlns:aink="http://schemas.microsoft.com/office/drawing/2016/ink" xmlns:am3d="http://schemas.microsoft.com/office/drawing/2017/model3d" xmlns:o="urn:schemas-microsoft-com:office:office" xmlns:r="http://schemas.openxmlformats.org/officeDocument/2006/relationships" xmlns:m="http://schemas.openxmlformats.org/officeDocument/2006/math" xmlns:v="urn:schemas-microsoft-com:vml" xmlns:wp14="http://schemas.microsoft.com/office/word/2010/wordprocessingDrawing" xmlns:wp="http://schemas.openxmlformats.org/drawingml/2006/wordprocessingDrawing" xmlns:w10="urn:schemas-microsoft-com:office:word" xmlns:w="http://schemas.openxmlformats.org/wordprocessingml/2006/main" xmlns:w14="http://schemas.microsoft.com/office/word/2010/wordml" xmlns:w15="http://schemas.microsoft.com/office/word/2012/wordml" xmlns:w16cex="http://schemas.microsoft.com/office/word/2018/wordml/cex" xmlns:w16cid="http://schemas.microsoft.com/office/word/2016/wordml/cid" xmlns:w16="http://schemas.microsoft.com/office/word/2018/wordml" xmlns:w16sdtdh="http://schemas.microsoft.com/office/word/2020/wordml/sdtdatahash" xmlns:w16se="http://schemas.microsoft.com/office/word/2015/wordml/symex" xmlns:wpg="http://schemas.microsoft.com/office/word/2010/wordprocessingGroup" xmlns:wpi="http://schemas.microsoft.com/office/word/2010/wordprocessingInk" xmlns:wne="http://schemas.microsoft.com/office/word/2006/wordml" xmlns:wps="http://schemas.microsoft.com/office/word/2010/wordprocessingShape" mc:Ignorable="w14 w15 w16se w16cid w16 w16cex w16sdtdh wp14">
+<w:document xmlns:o="urn:schemas-microsoft-com:office:office" xmlns:r="http://schemas.openxmlformats.org/officeDocument/2006/relationships" xmlns:v="urn:schemas-microsoft-com:vml" xmlns:w="http://schemas.openxmlformats.org/wordprocessingml/2006/main" xmlns:w10="urn:schemas-microsoft-com:office:word" xmlns:wp="http://schemas.openxmlformats.org/drawingml/2006/wordprocessingDrawing" xmlns:wps="http://schemas.microsoft.com/office/word/2010/wordprocessingShape" xmlns:wpg="http://schemas.microsoft.com/office/word/2010/wordprocessingGroup" xmlns:mc="http://schemas.openxmlformats.org/markup-compatibility/2006" xmlns:wp14="http://schemas.microsoft.com/office/word/2010/wordprocessingDrawing" xmlns:w14="http://schemas.microsoft.com/office/word/2010/wordml" xmlns:w15="http://schemas.microsoft.com/office/word/2012/wordml" mc:Ignorable="w14 wp14 w15">
   <w:body>
     <w:p>
+      <w:pPr>
+        <w:pStyle w:val="Normal"/>
+        <w:widowControl/>
+        <w:bidi w:val="0"/>
+        <w:spacing w:lineRule="auto" w:line="259" w:before="0" w:after="160"/>
+        <w:jc w:val="left"/>
+        <w:rPr/>
+      </w:pPr>
       <w:r>
-        <w:rPr>
-          <w:noProof/>
-        </w:rPr>
+        <w:rPr/>
         <w:drawing>
-          <wp:inline distT="0" distB="0" distL="0" distR="0" wp14:anchorId="03789587" wp14:editId="4F7A6785">
+          <wp:inline distT="0" distB="0" distL="0" distR="0">
             <wp:extent cx="5810250" cy="3895725"/>
-            <wp:effectExtent l="0" t="0" r="0" b="9525"/>
-            <wp:docPr id="1" name="Chart 1"/>
+            <wp:effectExtent l="0" t="0" r="0" b="0"/>
+            <wp:docPr id="1" name=""/>
             <wp:cNvGraphicFramePr/>
             <a:graphic xmlns:a="http://schemas.openxmlformats.org/drawingml/2006/main">
               <a:graphicData uri="http://schemas.openxmlformats.org/drawingml/2006/chart">
-                <c:chart xmlns:c="http://schemas.openxmlformats.org/drawingml/2006/chart" xmlns:r="http://schemas.openxmlformats.org/officeDocument/2006/relationships" r:id="rId5"/>
+                <c:chart xmlns:c="http://schemas.openxmlformats.org/drawingml/2006/chart" xmlns:r="http://schemas.openxmlformats.org/officeDocument/2006/relationships" r:id="rId2"/>
               </a:graphicData>
             </a:graphic>
           </wp:inline>
@@ -23,21 +29,24 @@
       </w:r>
     </w:p>
     <w:sectPr>
+      <w:type w:val="nextPage"/>
       <w:pgSz w:w="12240" w:h="15840"/>
-      <w:pgMar w:top="1440" w:right="1440" w:bottom="1440" w:left="1440" w:header="720" w:footer="720" w:gutter="0"/>
-      <w:cols w:space="720"/>
-      <w:docGrid w:linePitch="360"/>
+      <w:pgMar w:left="1440" w:right="1440" w:gutter="0" w:header="0" w:top="1440" w:footer="0" w:bottom="1440"/>
+      <w:pgNumType w:fmt="decimal"/>
+      <w:formProt w:val="false"/>
+      <w:textDirection w:val="lrTb"/>
+      <w:docGrid w:type="default" w:linePitch="360" w:charSpace="4096"/>
     </w:sectPr>
   </w:body>
 </w:document>
 </file>
 
 <file path=word/styles.xml><?xml version="1.0" encoding="utf-8"?>
-<w:styles xmlns:mc="http://schemas.openxmlformats.org/markup-compatibility/2006" xmlns:r="http://schemas.openxmlformats.org/officeDocument/2006/relationships" xmlns:w="http://schemas.openxmlformats.org/wordprocessingml/2006/main" xmlns:w14="http://schemas.microsoft.com/office/word/2010/wordml" xmlns:w15="http://schemas.microsoft.com/office/word/2012/wordml" xmlns:w16cex="http://schemas.microsoft.com/office/word/2018/wordml/cex" xmlns:w16cid="http://schemas.microsoft.com/office/word/2016/wordml/cid" xmlns:w16="http://schemas.microsoft.com/office/word/2018/wordml" xmlns:w16sdtdh="http://schemas.microsoft.com/office/word/2020/wordml/sdtdatahash" xmlns:w16se="http://schemas.microsoft.com/office/word/2015/wordml/symex" mc:Ignorable="w14 w15 w16se w16cid w16 w16cex w16sdtdh">
+<w:styles xmlns:w="http://schemas.openxmlformats.org/wordprocessingml/2006/main" xmlns:w14="http://schemas.microsoft.com/office/word/2010/wordml" xmlns:mc="http://schemas.openxmlformats.org/markup-compatibility/2006" mc:Ignorable="w14">
   <w:docDefaults>
     <w:rPrDefault>
       <w:rPr>
-        <w:rFonts w:asciiTheme="minorHAnsi" w:eastAsiaTheme="minorHAnsi" w:hAnsiTheme="minorHAnsi" w:cstheme="minorBidi"/>
+        <w:rFonts w:ascii="Calibri" w:hAnsi="Calibri" w:eastAsia="Calibri" w:cs="" w:asciiTheme="minorHAnsi" w:cstheme="minorBidi" w:eastAsiaTheme="minorHAnsi" w:hAnsiTheme="minorHAnsi"/>
         <w:sz w:val="22"/>
         <w:szCs w:val="22"/>
         <w:lang w:val="en-US" w:eastAsia="en-US" w:bidi="ar-SA"/>
@@ -45,21 +54,21 @@
     </w:rPrDefault>
     <w:pPrDefault>
       <w:pPr>
-        <w:spacing w:after="160" w:line="259" w:lineRule="auto"/>
+        <w:suppressAutoHyphens w:val="true"/>
       </w:pPr>
     </w:pPrDefault>
   </w:docDefaults>
   <w:latentStyles w:defLockedState="0" w:defUIPriority="99" w:defSemiHidden="0" w:defUnhideWhenUsed="0" w:defQFormat="0" w:count="376">
     <w:lsdException w:name="Normal" w:uiPriority="0" w:qFormat="1"/>
     <w:lsdException w:name="heading 1" w:uiPriority="9" w:qFormat="1"/>
-    <w:lsdException w:name="heading 2" w:semiHidden="1" w:uiPriority="9" w:unhideWhenUsed="1" w:qFormat="1"/>
-    <w:lsdException w:name="heading 3" w:semiHidden="1" w:uiPriority="9" w:unhideWhenUsed="1" w:qFormat="1"/>
-    <w:lsdException w:name="heading 4" w:semiHidden="1" w:uiPriority="9" w:unhideWhenUsed="1" w:qFormat="1"/>
-    <w:lsdException w:name="heading 5" w:semiHidden="1" w:uiPriority="9" w:unhideWhenUsed="1" w:qFormat="1"/>
-    <w:lsdException w:name="heading 6" w:semiHidden="1" w:uiPriority="9" w:unhideWhenUsed="1" w:qFormat="1"/>
-    <w:lsdException w:name="heading 7" w:semiHidden="1" w:uiPriority="9" w:unhideWhenUsed="1" w:qFormat="1"/>
-    <w:lsdException w:name="heading 8" w:semiHidden="1" w:uiPriority="9" w:unhideWhenUsed="1" w:qFormat="1"/>
-    <w:lsdException w:name="heading 9" w:semiHidden="1" w:uiPriority="9" w:unhideWhenUsed="1" w:qFormat="1"/>
+    <w:lsdException w:name="heading 2" w:uiPriority="9" w:semiHidden="1" w:unhideWhenUsed="1" w:qFormat="1"/>
+    <w:lsdException w:name="heading 3" w:uiPriority="9" w:semiHidden="1" w:unhideWhenUsed="1" w:qFormat="1"/>
+    <w:lsdException w:name="heading 4" w:uiPriority="9" w:semiHidden="1" w:unhideWhenUsed="1" w:qFormat="1"/>
+    <w:lsdException w:name="heading 5" w:uiPriority="9" w:semiHidden="1" w:unhideWhenUsed="1" w:qFormat="1"/>
+    <w:lsdException w:name="heading 6" w:uiPriority="9" w:semiHidden="1" w:unhideWhenUsed="1" w:qFormat="1"/>
+    <w:lsdException w:name="heading 7" w:uiPriority="9" w:semiHidden="1" w:unhideWhenUsed="1" w:qFormat="1"/>
+    <w:lsdException w:name="heading 8" w:uiPriority="9" w:semiHidden="1" w:unhideWhenUsed="1" w:qFormat="1"/>
+    <w:lsdException w:name="heading 9" w:uiPriority="9" w:semiHidden="1" w:unhideWhenUsed="1" w:qFormat="1"/>
     <w:lsdException w:name="index 1" w:semiHidden="1" w:unhideWhenUsed="1"/>
     <w:lsdException w:name="index 2" w:semiHidden="1" w:unhideWhenUsed="1"/>
     <w:lsdException w:name="index 3" w:semiHidden="1" w:unhideWhenUsed="1"/>
@@ -69,22 +78,22 @@
     <w:lsdException w:name="index 7" w:semiHidden="1" w:unhideWhenUsed="1"/>
     <w:lsdException w:name="index 8" w:semiHidden="1" w:unhideWhenUsed="1"/>
     <w:lsdException w:name="index 9" w:semiHidden="1" w:unhideWhenUsed="1"/>
-    <w:lsdException w:name="toc 1" w:semiHidden="1" w:uiPriority="39" w:unhideWhenUsed="1"/>
-    <w:lsdException w:name="toc 2" w:semiHidden="1" w:uiPriority="39" w:unhideWhenUsed="1"/>
-    <w:lsdException w:name="toc 3" w:semiHidden="1" w:uiPriority="39" w:unhideWhenUsed="1"/>
-    <w:lsdException w:name="toc 4" w:semiHidden="1" w:uiPriority="39" w:unhideWhenUsed="1"/>
-    <w:lsdException w:name="toc 5" w:semiHidden="1" w:uiPriority="39" w:unhideWhenUsed="1"/>
-    <w:lsdException w:name="toc 6" w:semiHidden="1" w:uiPriority="39" w:unhideWhenUsed="1"/>
-    <w:lsdException w:name="toc 7" w:semiHidden="1" w:uiPriority="39" w:unhideWhenUsed="1"/>
-    <w:lsdException w:name="toc 8" w:semiHidden="1" w:uiPriority="39" w:unhideWhenUsed="1"/>
-    <w:lsdException w:name="toc 9" w:semiHidden="1" w:uiPriority="39" w:unhideWhenUsed="1"/>
+    <w:lsdException w:name="toc 1" w:uiPriority="39" w:semiHidden="1" w:unhideWhenUsed="1"/>
+    <w:lsdException w:name="toc 2" w:uiPriority="39" w:semiHidden="1" w:unhideWhenUsed="1"/>
+    <w:lsdException w:name="toc 3" w:uiPriority="39" w:semiHidden="1" w:unhideWhenUsed="1"/>
+    <w:lsdException w:name="toc 4" w:uiPriority="39" w:semiHidden="1" w:unhideWhenUsed="1"/>
+    <w:lsdException w:name="toc 5" w:uiPriority="39" w:semiHidden="1" w:unhideWhenUsed="1"/>
+    <w:lsdException w:name="toc 6" w:uiPriority="39" w:semiHidden="1" w:unhideWhenUsed="1"/>
+    <w:lsdException w:name="toc 7" w:uiPriority="39" w:semiHidden="1" w:unhideWhenUsed="1"/>
+    <w:lsdException w:name="toc 8" w:uiPriority="39" w:semiHidden="1" w:unhideWhenUsed="1"/>
+    <w:lsdException w:name="toc 9" w:uiPriority="39" w:semiHidden="1" w:unhideWhenUsed="1"/>
     <w:lsdException w:name="Normal Indent" w:semiHidden="1" w:unhideWhenUsed="1"/>
     <w:lsdException w:name="footnote text" w:semiHidden="1" w:unhideWhenUsed="1"/>
     <w:lsdException w:name="annotation text" w:semiHidden="1" w:unhideWhenUsed="1"/>
     <w:lsdException w:name="header" w:semiHidden="1" w:unhideWhenUsed="1"/>
     <w:lsdException w:name="footer" w:semiHidden="1" w:unhideWhenUsed="1"/>
     <w:lsdException w:name="index heading" w:semiHidden="1" w:unhideWhenUsed="1"/>
-    <w:lsdException w:name="caption" w:semiHidden="1" w:uiPriority="35" w:unhideWhenUsed="1" w:qFormat="1"/>
+    <w:lsdException w:name="caption" w:uiPriority="35" w:semiHidden="1" w:unhideWhenUsed="1" w:qFormat="1"/>
     <w:lsdException w:name="table of figures" w:semiHidden="1" w:unhideWhenUsed="1"/>
     <w:lsdException w:name="envelope address" w:semiHidden="1" w:unhideWhenUsed="1"/>
     <w:lsdException w:name="envelope return" w:semiHidden="1" w:unhideWhenUsed="1"/>
@@ -115,7 +124,7 @@
     <w:lsdException w:name="Title" w:uiPriority="10" w:qFormat="1"/>
     <w:lsdException w:name="Closing" w:semiHidden="1" w:unhideWhenUsed="1"/>
     <w:lsdException w:name="Signature" w:semiHidden="1" w:unhideWhenUsed="1"/>
-    <w:lsdException w:name="Default Paragraph Font" w:semiHidden="1" w:uiPriority="1" w:unhideWhenUsed="1"/>
+    <w:lsdException w:name="Default Paragraph Font" w:uiPriority="1" w:semiHidden="1" w:unhideWhenUsed="1"/>
     <w:lsdException w:name="Body Text" w:semiHidden="1" w:unhideWhenUsed="1"/>
     <w:lsdException w:name="Body Text Indent" w:semiHidden="1" w:unhideWhenUsed="1"/>
     <w:lsdException w:name="List Continue" w:semiHidden="1" w:unhideWhenUsed="1"/>
@@ -315,8 +324,8 @@
     <w:lsdException w:name="Subtle Reference" w:uiPriority="31" w:qFormat="1"/>
     <w:lsdException w:name="Intense Reference" w:uiPriority="32" w:qFormat="1"/>
     <w:lsdException w:name="Book Title" w:uiPriority="33" w:qFormat="1"/>
-    <w:lsdException w:name="Bibliography" w:semiHidden="1" w:uiPriority="37" w:unhideWhenUsed="1"/>
-    <w:lsdException w:name="TOC Heading" w:semiHidden="1" w:uiPriority="39" w:unhideWhenUsed="1" w:qFormat="1"/>
+    <w:lsdException w:name="Bibliography" w:uiPriority="37" w:semiHidden="1" w:unhideWhenUsed="1"/>
+    <w:lsdException w:name="TOC Heading" w:uiPriority="39" w:semiHidden="1" w:unhideWhenUsed="1" w:qFormat="1"/>
     <w:lsdException w:name="Plain Table 1" w:uiPriority="41"/>
     <w:lsdException w:name="Plain Table 2" w:uiPriority="42"/>
     <w:lsdException w:name="Plain Table 3" w:uiPriority="43"/>
@@ -427,16 +436,131 @@
     <w:lsdException w:name="Unresolved Mention" w:semiHidden="1" w:unhideWhenUsed="1"/>
     <w:lsdException w:name="Smart Link" w:semiHidden="1" w:unhideWhenUsed="1"/>
   </w:latentStyles>
-  <w:style w:type="paragraph" w:default="1" w:styleId="Normal">
+  <w:style w:type="paragraph" w:styleId="Normal" w:default="1">
     <w:name w:val="Normal"/>
     <w:qFormat/>
-    <w:rsid w:val="00D363ED"/>
+    <w:rsid w:val="00d363ed"/>
+    <w:pPr>
+      <w:widowControl/>
+      <w:suppressAutoHyphens w:val="true"/>
+      <w:bidi w:val="0"/>
+      <w:spacing w:lineRule="auto" w:line="259" w:before="0" w:after="160"/>
+      <w:jc w:val="left"/>
+    </w:pPr>
+    <w:rPr>
+      <w:rFonts w:ascii="Calibri" w:hAnsi="Calibri" w:eastAsia="Calibri" w:cs="" w:asciiTheme="minorHAnsi" w:cstheme="minorBidi" w:eastAsiaTheme="minorHAnsi" w:hAnsiTheme="minorHAnsi"/>
+      <w:color w:val="auto"/>
+      <w:kern w:val="0"/>
+      <w:sz w:val="22"/>
+      <w:szCs w:val="22"/>
+      <w:lang w:val="en-US" w:eastAsia="en-US" w:bidi="ar-SA"/>
+    </w:rPr>
   </w:style>
-  <w:style w:type="character" w:default="1" w:styleId="DefaultParagraphFont">
+  <w:style w:type="character" w:styleId="DefaultParagraphFont" w:default="1">
     <w:name w:val="Default Paragraph Font"/>
     <w:uiPriority w:val="1"/>
     <w:semiHidden/>
     <w:unhideWhenUsed/>
+    <w:qFormat/>
+    <w:rPr/>
+  </w:style>
+  <w:style w:type="character" w:styleId="BalloonTextChar" w:customStyle="1">
+    <w:name w:val="Balloon Text Char"/>
+    <w:basedOn w:val="DefaultParagraphFont"/>
+    <w:link w:val="BalloonText"/>
+    <w:uiPriority w:val="99"/>
+    <w:semiHidden/>
+    <w:qFormat/>
+    <w:rsid w:val="00b357de"/>
+    <w:rPr>
+      <w:rFonts w:ascii="Tahoma" w:hAnsi="Tahoma" w:cs="Tahoma"/>
+      <w:sz w:val="16"/>
+      <w:szCs w:val="16"/>
+    </w:rPr>
+  </w:style>
+  <w:style w:type="paragraph" w:styleId="Heading">
+    <w:name w:val="Heading"/>
+    <w:basedOn w:val="Normal"/>
+    <w:next w:val="TextBody"/>
+    <w:qFormat/>
+    <w:pPr>
+      <w:keepNext w:val="true"/>
+      <w:spacing w:before="240" w:after="120"/>
+    </w:pPr>
+    <w:rPr>
+      <w:rFonts w:ascii="Liberation Sans" w:hAnsi="Liberation Sans" w:eastAsia="Microsoft YaHei" w:cs="Mangal"/>
+      <w:sz w:val="28"/>
+      <w:szCs w:val="28"/>
+    </w:rPr>
+  </w:style>
+  <w:style w:type="paragraph" w:styleId="TextBody">
+    <w:name w:val="Body Text"/>
+    <w:basedOn w:val="Normal"/>
+    <w:pPr>
+      <w:spacing w:lineRule="auto" w:line="276" w:before="0" w:after="140"/>
+    </w:pPr>
+    <w:rPr/>
+  </w:style>
+  <w:style w:type="paragraph" w:styleId="List">
+    <w:name w:val="List"/>
+    <w:basedOn w:val="TextBody"/>
+    <w:pPr/>
+    <w:rPr>
+      <w:rFonts w:cs="Mangal"/>
+    </w:rPr>
+  </w:style>
+  <w:style w:type="paragraph" w:styleId="Caption">
+    <w:name w:val="Caption"/>
+    <w:basedOn w:val="Normal"/>
+    <w:qFormat/>
+    <w:pPr>
+      <w:suppressLineNumbers/>
+      <w:spacing w:before="120" w:after="120"/>
+    </w:pPr>
+    <w:rPr>
+      <w:rFonts w:cs="Mangal"/>
+      <w:i/>
+      <w:iCs/>
+      <w:sz w:val="24"/>
+      <w:szCs w:val="24"/>
+    </w:rPr>
+  </w:style>
+  <w:style w:type="paragraph" w:styleId="Index">
+    <w:name w:val="Index"/>
+    <w:basedOn w:val="Normal"/>
+    <w:qFormat/>
+    <w:pPr>
+      <w:suppressLineNumbers/>
+    </w:pPr>
+    <w:rPr>
+      <w:rFonts w:cs="Mangal"/>
+      <w:lang w:val="zxx" w:eastAsia="zxx" w:bidi="zxx"/>
+    </w:rPr>
+  </w:style>
+  <w:style w:type="paragraph" w:styleId="BalloonText">
+    <w:name w:val="Balloon Text"/>
+    <w:basedOn w:val="Normal"/>
+    <w:link w:val="BalloonTextChar"/>
+    <w:uiPriority w:val="99"/>
+    <w:semiHidden/>
+    <w:unhideWhenUsed/>
+    <w:qFormat/>
+    <w:rsid w:val="00b357de"/>
+    <w:pPr>
+      <w:spacing w:lineRule="auto" w:line="240" w:before="0" w:after="0"/>
+    </w:pPr>
+    <w:rPr>
+      <w:rFonts w:ascii="Tahoma" w:hAnsi="Tahoma" w:cs="Tahoma"/>
+      <w:sz w:val="16"/>
+      <w:szCs w:val="16"/>
+    </w:rPr>
+  </w:style>
+  <w:style w:type="numbering" w:styleId="NoList" w:default="1">
+    <w:name w:val="No List"/>
+    <w:uiPriority w:val="99"/>
+    <w:semiHidden/>
+    <w:unhideWhenUsed/>
+    <w:qFormat/>
   </w:style>
   <w:style w:type="table" w:default="1" w:styleId="TableNormal">
     <w:name w:val="Normal Table"/>
@@ -444,7 +568,6 @@
     <w:semiHidden/>
     <w:unhideWhenUsed/>
     <w:tblPr>
-      <w:tblInd w:w="0" w:type="dxa"/>
       <w:tblCellMar>
         <w:top w:w="0" w:type="dxa"/>
         <w:left w:w="108" w:type="dxa"/>
@@ -453,77 +576,37 @@
       </w:tblCellMar>
     </w:tblPr>
   </w:style>
-  <w:style w:type="numbering" w:default="1" w:styleId="NoList">
-    <w:name w:val="No List"/>
-    <w:uiPriority w:val="99"/>
-    <w:semiHidden/>
-    <w:unhideWhenUsed/>
-  </w:style>
-  <w:style w:type="paragraph" w:styleId="BalloonText">
-    <w:name w:val="Balloon Text"/>
-    <w:basedOn w:val="Normal"/>
-    <w:link w:val="BalloonTextChar"/>
-    <w:uiPriority w:val="99"/>
-    <w:semiHidden/>
-    <w:unhideWhenUsed/>
-    <w:rsid w:val="00B357DE"/>
-    <w:pPr>
-      <w:spacing w:after="0" w:line="240" w:lineRule="auto"/>
-    </w:pPr>
-    <w:rPr>
-      <w:rFonts w:ascii="Tahoma" w:hAnsi="Tahoma" w:cs="Tahoma"/>
-      <w:sz w:val="16"/>
-      <w:szCs w:val="16"/>
-    </w:rPr>
-  </w:style>
-  <w:style w:type="character" w:customStyle="1" w:styleId="BalloonTextChar">
-    <w:name w:val="Balloon Text Char"/>
-    <w:basedOn w:val="DefaultParagraphFont"/>
-    <w:link w:val="BalloonText"/>
-    <w:uiPriority w:val="99"/>
-    <w:semiHidden/>
-    <w:rsid w:val="00B357DE"/>
-    <w:rPr>
-      <w:rFonts w:ascii="Tahoma" w:hAnsi="Tahoma" w:cs="Tahoma"/>
-      <w:sz w:val="16"/>
-      <w:szCs w:val="16"/>
-    </w:rPr>
-  </w:style>
 </w:styles>
 </file>
 
 <file path=word/charts/chart1.xml><?xml version="1.0" encoding="utf-8"?>
-<c:chartSpace xmlns:c="http://schemas.openxmlformats.org/drawingml/2006/chart" xmlns:a="http://schemas.openxmlformats.org/drawingml/2006/main" xmlns:r="http://schemas.openxmlformats.org/officeDocument/2006/relationships" xmlns:c16r2="http://schemas.microsoft.com/office/drawing/2015/06/chart">
-  <c:date1904 val="0"/>
+<c:chartSpace xmlns:c="http://schemas.openxmlformats.org/drawingml/2006/chart" xmlns:a="http://schemas.openxmlformats.org/drawingml/2006/main" xmlns:r="http://schemas.openxmlformats.org/officeDocument/2006/relationships">
   <c:lang val="en-US"/>
   <c:roundedCorners val="0"/>
-  <mc:AlternateContent xmlns:mc="http://schemas.openxmlformats.org/markup-compatibility/2006">
-    <mc:Choice xmlns:c14="http://schemas.microsoft.com/office/drawing/2007/8/2/chart" Requires="c14">
-      <c14:style val="102"/>
-    </mc:Choice>
-    <mc:Fallback>
-      <c:style val="2"/>
-    </mc:Fallback>
-  </mc:AlternateContent>
   <c:chart>
     <c:title>
       <c:tx>
         <c:rich>
-          <a:bodyPr/>
+          <a:bodyPr rot="0"/>
           <a:lstStyle/>
           <a:p>
-            <a:pPr algn="ctr">
-              <a:defRPr sz="1400"/>
+            <a:pPr>
+              <a:defRPr b="0" lang="en-US" sz="1400" spc="-1" strike="noStrike">
+                <a:solidFill>
+                  <a:srgbClr val="000000"/>
+                </a:solidFill>
+                <a:latin typeface="Calibri"/>
+              </a:defRPr>
             </a:pPr>
             <a:r>
-              <a:rPr lang="en-US" sz="1400" b="0"/>
-              <a:t>Total Contract Prices by Quarters&lt;&lt;foreach [Contract in contracts.where</a:t>
+              <a:rPr b="0" lang="en-US" sz="1400" spc="-1" strike="noStrike">
+                <a:solidFill>
+                  <a:srgbClr val="000000"/>
+                </a:solidFill>
+                <a:latin typeface="Calibri"/>
+              </a:rPr>
+              <a:t>Total Contract Prices by Quarters&lt;&lt;foreach [in contracts.where((Contract c) =&gt; c.getDate().getYear() &gt; 2015).groupBy((Contract c) =&gt; c.getManager()).orderBy(g =&gt; g.key.getName())]&gt;&gt;&lt;&lt;x  [key.getName()]&gt;&gt;</a:t>
             </a:r>
-            <a:r>
-              <a:rPr lang="en-US" sz="1400" b="0" baseline="0"/>
-              <a:t>((Contract c) =&gt; c.getDate().getYear() == 2015).groupBy((Contract c) =&gt; c.getManager()).orderBy(g =&gt; g.key.getName())]&gt;&gt;&lt;&lt;x  [key.getName()]&gt;&gt;</a:t>
-            </a:r>
-            <a:endParaRPr lang="en-US" sz="1400" b="0"/>
           </a:p>
         </c:rich>
       </c:tx>
@@ -531,11 +614,17 @@
         <c:manualLayout>
           <c:xMode val="edge"/>
           <c:yMode val="edge"/>
-          <c:x val="0.12920218579234988"/>
-          <c:y val="0"/>
+          <c:x val="0.125782266559266"/>
+          <c:y val="0.0012937806117734"/>
         </c:manualLayout>
       </c:layout>
-      <c:overlay val="1"/>
+      <c:overlay val="0"/>
+      <c:spPr>
+        <a:noFill/>
+        <a:ln w="0">
+          <a:noFill/>
+        </a:ln>
+      </c:spPr>
     </c:title>
     <c:autoTitleDeleted val="0"/>
     <c:plotArea>
@@ -544,10 +633,10 @@
           <c:layoutTarget val="inner"/>
           <c:xMode val="edge"/>
           <c:yMode val="edge"/>
-          <c:x val="5.8832408244051511E-2"/>
-          <c:y val="0.20397384312291039"/>
-          <c:w val="0.9193096682586811"/>
-          <c:h val="0.46460594626160728"/>
+          <c:x val="0.0588125"/>
+          <c:y val="0.203888888888889"/>
+          <c:w val="0.9193125"/>
+          <c:h val="0.464555555555556"/>
         </c:manualLayout>
       </c:layout>
       <c:barChart>
@@ -559,19 +648,56 @@
           <c:order val="0"/>
           <c:tx>
             <c:strRef>
-              <c:f>Sheet1!$B$1</c:f>
+              <c:f>label 0</c:f>
               <c:strCache>
                 <c:ptCount val="1"/>
                 <c:pt idx="0">
-                  <c:v>1st Quarter&lt;&lt;y[Where(c =&gt; c.Date.Month &gt;= 1 &amp;&amp; c.Date.Month &lt;= 3).Sum(c =&gt; c.Price)]&gt;&gt;</c:v>
+                  <c:v>1st Quarter&lt;&lt;y[where((Contract c) =&gt; c.getDate().getMonthValue() &gt;= 1 &amp;&amp; c.getDate().getMonthValue() &lt;= 3).sum((Contract c) =&gt; (int)c.getPrice())]&gt;&gt;</c:v>
                 </c:pt>
               </c:strCache>
             </c:strRef>
           </c:tx>
+          <c:spPr>
+            <a:solidFill>
+              <a:srgbClr val="5b9bd5"/>
+            </a:solidFill>
+            <a:ln w="0">
+              <a:noFill/>
+            </a:ln>
+          </c:spPr>
           <c:invertIfNegative val="0"/>
+          <c:dLbls>
+            <c:txPr>
+              <a:bodyPr wrap="square"/>
+              <a:lstStyle/>
+              <a:p>
+                <a:pPr>
+                  <a:defRPr b="0" sz="1000" spc="-1" strike="noStrike">
+                    <a:solidFill>
+                      <a:srgbClr val="000000"/>
+                    </a:solidFill>
+                    <a:latin typeface="Calibri"/>
+                  </a:defRPr>
+                </a:pPr>
+              </a:p>
+            </c:txPr>
+            <c:dLblPos val="ctr"/>
+            <c:showLegendKey val="0"/>
+            <c:showVal val="0"/>
+            <c:showCatName val="0"/>
+            <c:showSerName val="0"/>
+            <c:showPercent val="0"/>
+            <c:separator>; </c:separator>
+            <c:showLeaderLines val="1"/>
+            <c:extLst>
+              <c:ext xmlns:c15="http://schemas.microsoft.com/office/drawing/2012/chart" uri="{CE6537A1-D6FC-4f65-9D91-7224C49458BB}">
+                <c15:showLeaderLines val="1"/>
+              </c:ext>
+            </c:extLst>
+          </c:dLbls>
           <c:cat>
             <c:strRef>
-              <c:f>Sheet1!$A$2:$A$5</c:f>
+              <c:f>categories</c:f>
               <c:strCache>
                 <c:ptCount val="4"/>
                 <c:pt idx="0">
@@ -591,7 +717,7 @@
           </c:cat>
           <c:val>
             <c:numRef>
-              <c:f>Sheet1!$B$2:$B$5</c:f>
+              <c:f>0</c:f>
               <c:numCache>
                 <c:formatCode>General</c:formatCode>
                 <c:ptCount val="4"/>
@@ -610,30 +736,62 @@
               </c:numCache>
             </c:numRef>
           </c:val>
-          <c:extLst>
-            <c:ext xmlns:c16="http://schemas.microsoft.com/office/drawing/2014/chart" uri="{C3380CC4-5D6E-409C-BE32-E72D297353CC}">
-              <c16:uniqueId val="{00000000-F02D-4FC2-A483-E17B74025F12}"/>
-            </c:ext>
-          </c:extLst>
         </c:ser>
         <c:ser>
           <c:idx val="1"/>
           <c:order val="1"/>
           <c:tx>
             <c:strRef>
-              <c:f>Sheet1!$C$1</c:f>
+              <c:f>label 1</c:f>
               <c:strCache>
                 <c:ptCount val="1"/>
                 <c:pt idx="0">
-                  <c:v>2nd Quarter&lt;&lt;y[Where(c =&gt; c.Date.Month &gt;= 4 &amp;&amp; c.Date.Month &lt;= 6).Sum(c =&gt; c.Price)]&gt;&gt;</c:v>
+                  <c:v>2nd Quarter&lt;&lt;y[where((Contract c) =&gt; c.getDate().getMonthValue() &gt;= 4 &amp;&amp; c.getDate().getMonthValue() &lt;= 6).sum((Contract c) =&gt; (int)c.getPrice())]&gt;&gt;</c:v>
                 </c:pt>
               </c:strCache>
             </c:strRef>
           </c:tx>
+          <c:spPr>
+            <a:solidFill>
+              <a:srgbClr val="ed7d31"/>
+            </a:solidFill>
+            <a:ln w="0">
+              <a:noFill/>
+            </a:ln>
+          </c:spPr>
           <c:invertIfNegative val="0"/>
+          <c:dLbls>
+            <c:txPr>
+              <a:bodyPr wrap="square"/>
+              <a:lstStyle/>
+              <a:p>
+                <a:pPr>
+                  <a:defRPr b="0" sz="1000" spc="-1" strike="noStrike">
+                    <a:solidFill>
+                      <a:srgbClr val="000000"/>
+                    </a:solidFill>
+                    <a:latin typeface="Calibri"/>
+                  </a:defRPr>
+                </a:pPr>
+              </a:p>
+            </c:txPr>
+            <c:dLblPos val="ctr"/>
+            <c:showLegendKey val="0"/>
+            <c:showVal val="0"/>
+            <c:showCatName val="0"/>
+            <c:showSerName val="0"/>
+            <c:showPercent val="0"/>
+            <c:separator>; </c:separator>
+            <c:showLeaderLines val="1"/>
+            <c:extLst>
+              <c:ext xmlns:c15="http://schemas.microsoft.com/office/drawing/2012/chart" uri="{CE6537A1-D6FC-4f65-9D91-7224C49458BB}">
+                <c15:showLeaderLines val="1"/>
+              </c:ext>
+            </c:extLst>
+          </c:dLbls>
           <c:cat>
             <c:strRef>
-              <c:f>Sheet1!$A$2:$A$5</c:f>
+              <c:f>categories</c:f>
               <c:strCache>
                 <c:ptCount val="4"/>
                 <c:pt idx="0">
@@ -653,7 +811,7 @@
           </c:cat>
           <c:val>
             <c:numRef>
-              <c:f>Sheet1!$C$2:$C$5</c:f>
+              <c:f>1</c:f>
               <c:numCache>
                 <c:formatCode>General</c:formatCode>
                 <c:ptCount val="4"/>
@@ -661,7 +819,7 @@
                   <c:v>2.4</c:v>
                 </c:pt>
                 <c:pt idx="1">
-                  <c:v>4.4000000000000004</c:v>
+                  <c:v>4.4</c:v>
                 </c:pt>
                 <c:pt idx="2">
                   <c:v>1.8</c:v>
@@ -672,30 +830,62 @@
               </c:numCache>
             </c:numRef>
           </c:val>
-          <c:extLst>
-            <c:ext xmlns:c16="http://schemas.microsoft.com/office/drawing/2014/chart" uri="{C3380CC4-5D6E-409C-BE32-E72D297353CC}">
-              <c16:uniqueId val="{00000001-F02D-4FC2-A483-E17B74025F12}"/>
-            </c:ext>
-          </c:extLst>
         </c:ser>
         <c:ser>
           <c:idx val="2"/>
           <c:order val="2"/>
           <c:tx>
             <c:strRef>
-              <c:f>Sheet1!$D$1</c:f>
+              <c:f>label 2</c:f>
               <c:strCache>
                 <c:ptCount val="1"/>
                 <c:pt idx="0">
-                  <c:v>3rd Quarter&lt;&lt;y[Where(c =&gt; c.Date.Month &gt;= 7 &amp;&amp; c.Date.Month &lt;= 9).Sum(c =&gt; c.Price)]&gt;&gt; </c:v>
+                  <c:v>3rd Quarter&lt;&lt;y[where((Contract c) =&gt; c.getDate().getMonthValue() &gt;= 7 &amp;&amp; c.getDate().getMonthValue() &lt;= 9).sum((Contract c) =&gt; (int)c.getPrice())]&gt;&gt; </c:v>
                 </c:pt>
               </c:strCache>
             </c:strRef>
           </c:tx>
+          <c:spPr>
+            <a:solidFill>
+              <a:srgbClr val="a5a5a5"/>
+            </a:solidFill>
+            <a:ln w="0">
+              <a:noFill/>
+            </a:ln>
+          </c:spPr>
           <c:invertIfNegative val="0"/>
+          <c:dLbls>
+            <c:txPr>
+              <a:bodyPr wrap="square"/>
+              <a:lstStyle/>
+              <a:p>
+                <a:pPr>
+                  <a:defRPr b="0" sz="1000" spc="-1" strike="noStrike">
+                    <a:solidFill>
+                      <a:srgbClr val="000000"/>
+                    </a:solidFill>
+                    <a:latin typeface="Calibri"/>
+                  </a:defRPr>
+                </a:pPr>
+              </a:p>
+            </c:txPr>
+            <c:dLblPos val="ctr"/>
+            <c:showLegendKey val="0"/>
+            <c:showVal val="0"/>
+            <c:showCatName val="0"/>
+            <c:showSerName val="0"/>
+            <c:showPercent val="0"/>
+            <c:separator>; </c:separator>
+            <c:showLeaderLines val="1"/>
+            <c:extLst>
+              <c:ext xmlns:c15="http://schemas.microsoft.com/office/drawing/2012/chart" uri="{CE6537A1-D6FC-4f65-9D91-7224C49458BB}">
+                <c15:showLeaderLines val="1"/>
+              </c:ext>
+            </c:extLst>
+          </c:dLbls>
           <c:cat>
             <c:strRef>
-              <c:f>Sheet1!$A$2:$A$5</c:f>
+              <c:f>categories</c:f>
               <c:strCache>
                 <c:ptCount val="4"/>
                 <c:pt idx="0">
@@ -715,7 +905,7 @@
           </c:cat>
           <c:val>
             <c:numRef>
-              <c:f>Sheet1!$D$2:$D$5</c:f>
+              <c:f>2</c:f>
               <c:numCache>
                 <c:formatCode>General</c:formatCode>
                 <c:ptCount val="4"/>
@@ -734,30 +924,62 @@
               </c:numCache>
             </c:numRef>
           </c:val>
-          <c:extLst>
-            <c:ext xmlns:c16="http://schemas.microsoft.com/office/drawing/2014/chart" uri="{C3380CC4-5D6E-409C-BE32-E72D297353CC}">
-              <c16:uniqueId val="{00000002-F02D-4FC2-A483-E17B74025F12}"/>
-            </c:ext>
-          </c:extLst>
         </c:ser>
         <c:ser>
           <c:idx val="3"/>
           <c:order val="3"/>
           <c:tx>
             <c:strRef>
-              <c:f>Sheet1!$E$1</c:f>
+              <c:f>label 3</c:f>
               <c:strCache>
                 <c:ptCount val="1"/>
                 <c:pt idx="0">
-                  <c:v>4th Quarter&lt;&lt;y[Where(c =&gt; c.Date.Month &gt;= 10 &amp;&amp; c.Date.Month &lt;= 12).Sum(c =&gt; c.Price)]&gt;&gt;</c:v>
+                  <c:v>4th Quarter&lt;&lt;y[where((Contract c) =&gt; c.getDate().getMonthValue() &gt;= 10 &amp;&amp; c.getDate().getMonthValue() &lt;= 12).sum((Contract c) =&gt; (int)c.getPrice())]&gt;&gt;</c:v>
                 </c:pt>
               </c:strCache>
             </c:strRef>
           </c:tx>
+          <c:spPr>
+            <a:solidFill>
+              <a:srgbClr val="ffc000"/>
+            </a:solidFill>
+            <a:ln w="0">
+              <a:noFill/>
+            </a:ln>
+          </c:spPr>
           <c:invertIfNegative val="0"/>
+          <c:dLbls>
+            <c:txPr>
+              <a:bodyPr wrap="square"/>
+              <a:lstStyle/>
+              <a:p>
+                <a:pPr>
+                  <a:defRPr b="0" sz="1000" spc="-1" strike="noStrike">
+                    <a:solidFill>
+                      <a:srgbClr val="000000"/>
+                    </a:solidFill>
+                    <a:latin typeface="Calibri"/>
+                  </a:defRPr>
+                </a:pPr>
+              </a:p>
+            </c:txPr>
+            <c:dLblPos val="ctr"/>
+            <c:showLegendKey val="0"/>
+            <c:showVal val="0"/>
+            <c:showCatName val="0"/>
+            <c:showSerName val="0"/>
+            <c:showPercent val="0"/>
+            <c:separator>; </c:separator>
+            <c:showLeaderLines val="1"/>
+            <c:extLst>
+              <c:ext xmlns:c15="http://schemas.microsoft.com/office/drawing/2012/chart" uri="{CE6537A1-D6FC-4f65-9D91-7224C49458BB}">
+                <c15:showLeaderLines val="1"/>
+              </c:ext>
+            </c:extLst>
+          </c:dLbls>
           <c:cat>
             <c:strRef>
-              <c:f>Sheet1!$A$2:$A$5</c:f>
+              <c:f>categories</c:f>
               <c:strCache>
                 <c:ptCount val="4"/>
                 <c:pt idx="0">
@@ -777,7 +999,7 @@
           </c:cat>
           <c:val>
             <c:numRef>
-              <c:f>Sheet1!$E$2:$E$5</c:f>
+              <c:f>3</c:f>
               <c:numCache>
                 <c:formatCode>General</c:formatCode>
                 <c:ptCount val="4"/>
@@ -796,27 +1018,14 @@
               </c:numCache>
             </c:numRef>
           </c:val>
-          <c:extLst>
-            <c:ext xmlns:c16="http://schemas.microsoft.com/office/drawing/2014/chart" uri="{C3380CC4-5D6E-409C-BE32-E72D297353CC}">
-              <c16:uniqueId val="{00000003-F02D-4FC2-A483-E17B74025F12}"/>
-            </c:ext>
-          </c:extLst>
         </c:ser>
-        <c:dLbls>
-          <c:showLegendKey val="0"/>
-          <c:showVal val="0"/>
-          <c:showCatName val="0"/>
-          <c:showSerName val="0"/>
-          <c:showPercent val="0"/>
-          <c:showBubbleSize val="0"/>
-        </c:dLbls>
         <c:gapWidth val="150"/>
         <c:overlap val="100"/>
-        <c:axId val="79085952"/>
-        <c:axId val="81361152"/>
+        <c:axId val="36584009"/>
+        <c:axId val="1223143"/>
       </c:barChart>
       <c:catAx>
-        <c:axId val="79085952"/>
+        <c:axId val="36584009"/>
         <c:scaling>
           <c:orientation val="minMax"/>
         </c:scaling>
@@ -826,7 +1035,29 @@
         <c:majorTickMark val="out"/>
         <c:minorTickMark val="none"/>
         <c:tickLblPos val="nextTo"/>
-        <c:crossAx val="81361152"/>
+        <c:spPr>
+          <a:ln w="6480">
+            <a:solidFill>
+              <a:srgbClr val="8b8b8b"/>
+            </a:solidFill>
+            <a:round/>
+          </a:ln>
+        </c:spPr>
+        <c:txPr>
+          <a:bodyPr/>
+          <a:lstStyle/>
+          <a:p>
+            <a:pPr>
+              <a:defRPr b="0" sz="1000" spc="-1" strike="noStrike">
+                <a:solidFill>
+                  <a:srgbClr val="000000"/>
+                </a:solidFill>
+                <a:latin typeface="Calibri"/>
+              </a:defRPr>
+            </a:pPr>
+          </a:p>
+        </c:txPr>
+        <c:crossAx val="1223143"/>
         <c:crosses val="autoZero"/>
         <c:auto val="1"/>
         <c:lblAlgn val="ctr"/>
@@ -834,21 +1065,58 @@
         <c:noMultiLvlLbl val="0"/>
       </c:catAx>
       <c:valAx>
-        <c:axId val="81361152"/>
+        <c:axId val="1223143"/>
         <c:scaling>
           <c:orientation val="minMax"/>
         </c:scaling>
         <c:delete val="0"/>
         <c:axPos val="l"/>
-        <c:majorGridlines/>
-        <c:numFmt formatCode="General" sourceLinked="1"/>
+        <c:majorGridlines>
+          <c:spPr>
+            <a:ln w="6480">
+              <a:solidFill>
+                <a:srgbClr val="8b8b8b"/>
+              </a:solidFill>
+              <a:round/>
+            </a:ln>
+          </c:spPr>
+        </c:majorGridlines>
+        <c:numFmt formatCode="General" sourceLinked="0"/>
         <c:majorTickMark val="out"/>
         <c:minorTickMark val="none"/>
         <c:tickLblPos val="nextTo"/>
-        <c:crossAx val="79085952"/>
+        <c:spPr>
+          <a:ln w="6480">
+            <a:solidFill>
+              <a:srgbClr val="8b8b8b"/>
+            </a:solidFill>
+            <a:round/>
+          </a:ln>
+        </c:spPr>
+        <c:txPr>
+          <a:bodyPr/>
+          <a:lstStyle/>
+          <a:p>
+            <a:pPr>
+              <a:defRPr b="0" sz="1000" spc="-1" strike="noStrike">
+                <a:solidFill>
+                  <a:srgbClr val="000000"/>
+                </a:solidFill>
+                <a:latin typeface="Calibri"/>
+              </a:defRPr>
+            </a:pPr>
+          </a:p>
+        </c:txPr>
+        <c:crossAx val="36584009"/>
         <c:crosses val="autoZero"/>
         <c:crossBetween val="between"/>
       </c:valAx>
+      <c:spPr>
+        <a:noFill/>
+        <a:ln w="0">
+          <a:noFill/>
+        </a:ln>
+      </c:spPr>
     </c:plotArea>
     <c:legend>
       <c:legendPos val="b"/>
@@ -856,21 +1124,49 @@
         <c:manualLayout>
           <c:xMode val="edge"/>
           <c:yMode val="edge"/>
-          <c:x val="5.7483231262758866E-2"/>
-          <c:y val="0.76687007874015789"/>
-          <c:w val="0.93132983377077894"/>
-          <c:h val="0.2093203974503188"/>
+          <c:x val="0.0574375"/>
+          <c:y val="0.766777777777778"/>
+          <c:w val="0.931370710669417"/>
+          <c:h val="0.20924547171908"/>
         </c:manualLayout>
       </c:layout>
       <c:overlay val="0"/>
+      <c:spPr>
+        <a:noFill/>
+        <a:ln w="0">
+          <a:noFill/>
+        </a:ln>
+      </c:spPr>
+      <c:txPr>
+        <a:bodyPr/>
+        <a:lstStyle/>
+        <a:p>
+          <a:pPr>
+            <a:defRPr b="0" sz="1000" spc="-1" strike="noStrike">
+              <a:solidFill>
+                <a:srgbClr val="000000"/>
+              </a:solidFill>
+              <a:latin typeface="Calibri"/>
+            </a:defRPr>
+          </a:pPr>
+        </a:p>
+      </c:txPr>
     </c:legend>
     <c:plotVisOnly val="1"/>
     <c:dispBlanksAs val="gap"/>
-    <c:showDLblsOverMax val="0"/>
   </c:chart>
-  <c:externalData r:id="rId1">
-    <c:autoUpdate val="0"/>
-  </c:externalData>
+  <c:spPr>
+    <a:solidFill>
+      <a:srgbClr val="ffffff"/>
+    </a:solidFill>
+    <a:ln w="9360">
+      <a:solidFill>
+        <a:srgbClr val="d9d9d9"/>
+      </a:solidFill>
+      <a:round/>
+    </a:ln>
+  </c:spPr>
+  <c:externalData r:id="rId1"/>
 </c:chartSpace>
 </file>
 

</xml_diff>